<commit_message>
update judges, liz version
</commit_message>
<xml_diff>
--- a/Liz Version/2024 - General - Los Angeles County.docx
+++ b/Liz Version/2024 - General - Los Angeles County.docx
@@ -1617,6 +1617,13 @@
               </w:rPr>
               <w:t>Job Description: Criminal prosecution and to investigate and prosecute crimes on behalf of the people.</w:t>
             </w:r>
+            <w:r>
+              <w:rPr>
+                <w:sz w:val="20"/>
+                <w:szCs w:val="20"/>
+              </w:rPr>
+              <w:t xml:space="preserve"> </w:t>
+            </w:r>
           </w:p>
         </w:tc>
       </w:tr>
@@ -2523,6 +2530,41 @@
               </w:rPr>
               <w:t>Judges are meant to be impartial. I’ve included as much information as possible. However, since judges can’t actively campaign on certain issues, the information is limited.</w:t>
             </w:r>
+            <w:r>
+              <w:rPr>
+                <w:sz w:val="20"/>
+                <w:szCs w:val="20"/>
+              </w:rPr>
+              <w:t xml:space="preserve"> </w:t>
+            </w:r>
+            <w:r>
+              <w:rPr>
+                <w:sz w:val="20"/>
+                <w:szCs w:val="20"/>
+              </w:rPr>
+              <w:t xml:space="preserve">Los Angeles County Bar Association rates lawyers on whether they’re qualified for the job. The rating process is intense, but it is run by a volunteer group of individuals unaffiliated with the state bar. It has been accused of bias. I’ve included the ratings next to the </w:t>
+            </w:r>
+            <w:r>
+              <w:rPr>
+                <w:sz w:val="20"/>
+                <w:szCs w:val="20"/>
+              </w:rPr>
+              <w:t>judges’</w:t>
+            </w:r>
+            <w:r>
+              <w:rPr>
+                <w:sz w:val="20"/>
+                <w:szCs w:val="20"/>
+              </w:rPr>
+              <w:t xml:space="preserve"> names.</w:t>
+            </w:r>
+            <w:r>
+              <w:rPr>
+                <w:sz w:val="20"/>
+                <w:szCs w:val="20"/>
+              </w:rPr>
+              <w:t xml:space="preserve"> There are four categories: Exceptionally Well Qualified, Well Qualified, Qualified, Not Qualified.</w:t>
+            </w:r>
           </w:p>
         </w:tc>
       </w:tr>
@@ -2625,13 +2667,24 @@
                 <w:szCs w:val="20"/>
               </w:rPr>
             </w:pPr>
-            <w:r>
-              <w:rPr>
-                <w:sz w:val="20"/>
-                <w:szCs w:val="20"/>
-              </w:rPr>
-              <w:t>Steve Napolitano</w:t>
-            </w:r>
+            <w:hyperlink r:id="rId17" w:history="1">
+              <w:r>
+                <w:rPr>
+                  <w:rStyle w:val="Hyperlink"/>
+                  <w:sz w:val="20"/>
+                  <w:szCs w:val="20"/>
+                </w:rPr>
+                <w:t>Steve Napolitano</w:t>
+              </w:r>
+              <w:r>
+                <w:rPr>
+                  <w:rStyle w:val="Hyperlink"/>
+                  <w:sz w:val="20"/>
+                  <w:szCs w:val="20"/>
+                </w:rPr>
+                <w:t xml:space="preserve"> (Qualified)</w:t>
+              </w:r>
+            </w:hyperlink>
           </w:p>
         </w:tc>
         <w:tc>
@@ -2645,13 +2698,24 @@
                 <w:szCs w:val="20"/>
               </w:rPr>
             </w:pPr>
-            <w:r>
-              <w:rPr>
-                <w:sz w:val="20"/>
-                <w:szCs w:val="20"/>
-              </w:rPr>
-              <w:t>George A. Turner Jr.</w:t>
-            </w:r>
+            <w:hyperlink r:id="rId18" w:history="1">
+              <w:r>
+                <w:rPr>
+                  <w:rStyle w:val="Hyperlink"/>
+                  <w:sz w:val="20"/>
+                  <w:szCs w:val="20"/>
+                </w:rPr>
+                <w:t>George A. Turner Jr.</w:t>
+              </w:r>
+              <w:r>
+                <w:rPr>
+                  <w:rStyle w:val="Hyperlink"/>
+                  <w:sz w:val="20"/>
+                  <w:szCs w:val="20"/>
+                </w:rPr>
+                <w:t xml:space="preserve"> (Qualified)</w:t>
+              </w:r>
+            </w:hyperlink>
           </w:p>
         </w:tc>
       </w:tr>
@@ -2949,7 +3013,7 @@
                 <w:szCs w:val="20"/>
               </w:rPr>
             </w:pPr>
-            <w:hyperlink r:id="rId17" w:history="1">
+            <w:hyperlink r:id="rId19" w:history="1">
               <w:r>
                 <w:rPr>
                   <w:rStyle w:val="Hyperlink"/>
@@ -2983,6 +3047,7 @@
                 <w:sz w:val="20"/>
                 <w:szCs w:val="20"/>
               </w:rPr>
+              <w:lastRenderedPageBreak/>
               <w:t>Wants to democratize the bench</w:t>
             </w:r>
           </w:p>
@@ -3094,7 +3159,6 @@
                 <w:sz w:val="20"/>
                 <w:szCs w:val="20"/>
               </w:rPr>
-              <w:lastRenderedPageBreak/>
               <w:t>Endorsements</w:t>
             </w:r>
           </w:p>
@@ -3239,12 +3303,22 @@
                 <w:szCs w:val="20"/>
               </w:rPr>
             </w:pPr>
-            <w:r>
-              <w:rPr>
-                <w:sz w:val="20"/>
-                <w:szCs w:val="20"/>
-              </w:rPr>
-              <w:t>Ericka J. Wiley</w:t>
+            <w:hyperlink r:id="rId20" w:history="1">
+              <w:r>
+                <w:rPr>
+                  <w:rStyle w:val="Hyperlink"/>
+                  <w:sz w:val="20"/>
+                  <w:szCs w:val="20"/>
+                </w:rPr>
+                <w:t>Ericka J. Wiley</w:t>
+              </w:r>
+            </w:hyperlink>
+            <w:r>
+              <w:rPr>
+                <w:sz w:val="20"/>
+                <w:szCs w:val="20"/>
+              </w:rPr>
+              <w:t xml:space="preserve"> (Qualified)</w:t>
             </w:r>
           </w:p>
         </w:tc>
@@ -3259,12 +3333,22 @@
                 <w:szCs w:val="20"/>
               </w:rPr>
             </w:pPr>
-            <w:r>
-              <w:rPr>
-                <w:sz w:val="20"/>
-                <w:szCs w:val="20"/>
-              </w:rPr>
-              <w:t>Renee Rose</w:t>
+            <w:hyperlink r:id="rId21" w:history="1">
+              <w:r>
+                <w:rPr>
+                  <w:rStyle w:val="Hyperlink"/>
+                  <w:sz w:val="20"/>
+                  <w:szCs w:val="20"/>
+                </w:rPr>
+                <w:t>Renee Rose</w:t>
+              </w:r>
+            </w:hyperlink>
+            <w:r>
+              <w:rPr>
+                <w:sz w:val="20"/>
+                <w:szCs w:val="20"/>
+              </w:rPr>
+              <w:t xml:space="preserve"> (Well Qualified)</w:t>
             </w:r>
           </w:p>
         </w:tc>
@@ -3790,12 +3874,22 @@
                 <w:szCs w:val="20"/>
               </w:rPr>
             </w:pPr>
-            <w:r>
-              <w:rPr>
-                <w:sz w:val="20"/>
-                <w:szCs w:val="20"/>
-              </w:rPr>
-              <w:t>Sharon Ransom</w:t>
+            <w:hyperlink r:id="rId22" w:history="1">
+              <w:r>
+                <w:rPr>
+                  <w:rStyle w:val="Hyperlink"/>
+                  <w:sz w:val="20"/>
+                  <w:szCs w:val="20"/>
+                </w:rPr>
+                <w:t>Sharon Ransom</w:t>
+              </w:r>
+            </w:hyperlink>
+            <w:r>
+              <w:rPr>
+                <w:sz w:val="20"/>
+                <w:szCs w:val="20"/>
+              </w:rPr>
+              <w:t xml:space="preserve"> (Well Qualified)</w:t>
             </w:r>
           </w:p>
         </w:tc>
@@ -3810,12 +3904,22 @@
                 <w:szCs w:val="20"/>
               </w:rPr>
             </w:pPr>
-            <w:r>
-              <w:rPr>
-                <w:sz w:val="20"/>
-                <w:szCs w:val="20"/>
-              </w:rPr>
-              <w:t>La Shae Henderson</w:t>
+            <w:hyperlink r:id="rId23" w:history="1">
+              <w:r>
+                <w:rPr>
+                  <w:rStyle w:val="Hyperlink"/>
+                  <w:sz w:val="20"/>
+                  <w:szCs w:val="20"/>
+                </w:rPr>
+                <w:t>La Shae Henderson</w:t>
+              </w:r>
+            </w:hyperlink>
+            <w:r>
+              <w:rPr>
+                <w:sz w:val="20"/>
+                <w:szCs w:val="20"/>
+              </w:rPr>
+              <w:t xml:space="preserve"> (Qualified)</w:t>
             </w:r>
           </w:p>
         </w:tc>
@@ -4298,6 +4402,20 @@
               </w:rPr>
               <w:t>Steven Yee Mac</w:t>
             </w:r>
+            <w:r>
+              <w:rPr>
+                <w:sz w:val="20"/>
+                <w:szCs w:val="20"/>
+              </w:rPr>
+              <w:t xml:space="preserve"> </w:t>
+            </w:r>
+            <w:r>
+              <w:rPr>
+                <w:sz w:val="20"/>
+                <w:szCs w:val="20"/>
+              </w:rPr>
+              <w:t>(Well Qualified)</w:t>
+            </w:r>
           </w:p>
         </w:tc>
         <w:tc>
@@ -4317,6 +4435,20 @@
                 <w:szCs w:val="20"/>
               </w:rPr>
               <w:t>Georgia Huerta</w:t>
+            </w:r>
+            <w:r>
+              <w:rPr>
+                <w:sz w:val="20"/>
+                <w:szCs w:val="20"/>
+              </w:rPr>
+              <w:t xml:space="preserve"> </w:t>
+            </w:r>
+            <w:r>
+              <w:rPr>
+                <w:sz w:val="20"/>
+                <w:szCs w:val="20"/>
+              </w:rPr>
+              <w:t>(Well Qualified)</w:t>
             </w:r>
           </w:p>
         </w:tc>
@@ -4358,6 +4490,28 @@
                 <w:szCs w:val="20"/>
               </w:rPr>
             </w:pPr>
+            <w:r>
+              <w:rPr>
+                <w:sz w:val="20"/>
+                <w:szCs w:val="20"/>
+              </w:rPr>
+              <w:t>Army (JAG)</w:t>
+            </w:r>
+          </w:p>
+          <w:p>
+            <w:pPr>
+              <w:rPr>
+                <w:sz w:val="20"/>
+                <w:szCs w:val="20"/>
+              </w:rPr>
+            </w:pPr>
+            <w:r>
+              <w:rPr>
+                <w:sz w:val="20"/>
+                <w:szCs w:val="20"/>
+              </w:rPr>
+              <w:t>Deputy District Attorney</w:t>
+            </w:r>
           </w:p>
         </w:tc>
         <w:tc>
@@ -4371,6 +4525,13 @@
                 <w:szCs w:val="20"/>
               </w:rPr>
             </w:pPr>
+            <w:r>
+              <w:rPr>
+                <w:sz w:val="20"/>
+                <w:szCs w:val="20"/>
+              </w:rPr>
+              <w:t>Deputy District Attorney</w:t>
+            </w:r>
           </w:p>
         </w:tc>
       </w:tr>
@@ -4411,6 +4572,28 @@
                 <w:szCs w:val="20"/>
               </w:rPr>
             </w:pPr>
+            <w:r>
+              <w:rPr>
+                <w:sz w:val="20"/>
+                <w:szCs w:val="20"/>
+              </w:rPr>
+              <w:t>UC Berkeley</w:t>
+            </w:r>
+          </w:p>
+          <w:p>
+            <w:pPr>
+              <w:rPr>
+                <w:sz w:val="20"/>
+                <w:szCs w:val="20"/>
+              </w:rPr>
+            </w:pPr>
+            <w:r>
+              <w:rPr>
+                <w:sz w:val="20"/>
+                <w:szCs w:val="20"/>
+              </w:rPr>
+              <w:t>UCLA Law</w:t>
+            </w:r>
           </w:p>
         </w:tc>
         <w:tc>
@@ -4517,6 +4700,13 @@
                 <w:szCs w:val="20"/>
               </w:rPr>
             </w:pPr>
+            <w:r>
+              <w:rPr>
+                <w:sz w:val="20"/>
+                <w:szCs w:val="20"/>
+              </w:rPr>
+              <w:t>LA Times, Crime Survivors PAC, Teamsters, LA County Federation of Labor, Stonewall Democratic Club, We Are Union</w:t>
+            </w:r>
           </w:p>
         </w:tc>
         <w:tc>
@@ -4530,6 +4720,66 @@
                 <w:szCs w:val="20"/>
               </w:rPr>
             </w:pPr>
+          </w:p>
+        </w:tc>
+      </w:tr>
+      <w:tr>
+        <w:tc>
+          <w:tcPr>
+            <w:tcW w:w="1571" w:type="dxa"/>
+          </w:tcPr>
+          <w:p>
+            <w:pPr>
+              <w:jc w:val="center"/>
+              <w:rPr>
+                <w:i/>
+                <w:iCs/>
+                <w:sz w:val="20"/>
+                <w:szCs w:val="20"/>
+              </w:rPr>
+            </w:pPr>
+            <w:r>
+              <w:rPr>
+                <w:i/>
+                <w:iCs/>
+                <w:sz w:val="20"/>
+                <w:szCs w:val="20"/>
+              </w:rPr>
+              <w:t>Misc</w:t>
+            </w:r>
+          </w:p>
+        </w:tc>
+        <w:tc>
+          <w:tcPr>
+            <w:tcW w:w="4274" w:type="dxa"/>
+          </w:tcPr>
+          <w:p>
+            <w:pPr>
+              <w:rPr>
+                <w:sz w:val="20"/>
+                <w:szCs w:val="20"/>
+              </w:rPr>
+            </w:pPr>
+          </w:p>
+        </w:tc>
+        <w:tc>
+          <w:tcPr>
+            <w:tcW w:w="4950" w:type="dxa"/>
+          </w:tcPr>
+          <w:p>
+            <w:pPr>
+              <w:rPr>
+                <w:sz w:val="20"/>
+                <w:szCs w:val="20"/>
+              </w:rPr>
+            </w:pPr>
+            <w:r>
+              <w:rPr>
+                <w:sz w:val="20"/>
+                <w:szCs w:val="20"/>
+              </w:rPr>
+              <w:t>In 2022, Huerta was a candidate for Judicial seat 118. She listed herself as a Deputy District Attorney but had left the role – and stopped practicing law – in 2021. She was legally allowed to list herself as a Deputy District Attorney, but some found it to be sketchy. Some have also noted that she usually uses her maiden name, Sullivan, but when campaigning she opts to use her married name, Huerta.</w:t>
+            </w:r>
           </w:p>
         </w:tc>
       </w:tr>
@@ -4640,6 +4890,20 @@
               </w:rPr>
               <w:t>Tracey M. Blount</w:t>
             </w:r>
+            <w:r>
+              <w:rPr>
+                <w:sz w:val="20"/>
+                <w:szCs w:val="20"/>
+              </w:rPr>
+              <w:t xml:space="preserve"> </w:t>
+            </w:r>
+            <w:r>
+              <w:rPr>
+                <w:sz w:val="20"/>
+                <w:szCs w:val="20"/>
+              </w:rPr>
+              <w:t>(Well Qualified)</w:t>
+            </w:r>
           </w:p>
         </w:tc>
         <w:tc>
@@ -4660,6 +4924,13 @@
                 <w:szCs w:val="20"/>
               </w:rPr>
               <w:t>Luz E. Herrera</w:t>
+            </w:r>
+            <w:r>
+              <w:rPr>
+                <w:sz w:val="20"/>
+                <w:szCs w:val="20"/>
+              </w:rPr>
+              <w:t xml:space="preserve"> (Qualified)</w:t>
             </w:r>
           </w:p>
         </w:tc>
@@ -5043,7 +5314,6 @@
                 <w:sz w:val="20"/>
                 <w:szCs w:val="20"/>
               </w:rPr>
-              <w:lastRenderedPageBreak/>
               <w:t xml:space="preserve">Shall the measure amending the Los Angeles County Charger to create an elected County Executive; create an independent Ethics Commission to increase restrictions on lobbying and investigate </w:t>
             </w:r>
             <w:r>
@@ -5477,7 +5747,7 @@
       </w:pPr>
     </w:p>
     <w:sectPr>
-      <w:headerReference w:type="default" r:id="rId18"/>
+      <w:headerReference w:type="default" r:id="rId24"/>
       <w:pgSz w:w="12240" w:h="15840"/>
       <w:pgMar w:top="720" w:right="720" w:bottom="720" w:left="720" w:header="720" w:footer="720" w:gutter="0"/>
       <w:cols w:space="720"/>

</xml_diff>